<commit_message>
add output hari 1
</commit_message>
<xml_diff>
--- a/Progress SIAMKA.docx
+++ b/Progress SIAMKA.docx
@@ -167,6 +167,14 @@
           <w:lang w:val="id-ID"/>
         </w:rPr>
         <w:tab/>
+      </w:r>
+      <w:r>
+        <w:rPr>
+          <w:rFonts w:hint="default" w:ascii="Times New Roman" w:hAnsi="Times New Roman"/>
+          <w:sz w:val="24"/>
+          <w:szCs w:val="24"/>
+          <w:lang w:val="id-ID"/>
+        </w:rPr>
         <w:t>kendaraan, dll.</w:t>
       </w:r>
     </w:p>
@@ -311,7 +319,9 @@
         </w:tblBorders>
         <w:tblLayout w:type="autofit"/>
         <w:tblCellMar>
+          <w:top w:w="0" w:type="dxa"/>
           <w:left w:w="108" w:type="dxa"/>
+          <w:bottom w:w="0" w:type="dxa"/>
           <w:right w:w="108" w:type="dxa"/>
         </w:tblCellMar>
       </w:tblPr>
@@ -330,7 +340,9 @@
             <w:insideV w:val="single" w:color="auto" w:sz="4" w:space="0"/>
           </w:tblBorders>
           <w:tblCellMar>
+            <w:top w:w="0" w:type="dxa"/>
             <w:left w:w="108" w:type="dxa"/>
+            <w:bottom w:w="0" w:type="dxa"/>
             <w:right w:w="108" w:type="dxa"/>
           </w:tblCellMar>
         </w:tblPrEx>
@@ -340,7 +352,9 @@
           </w:tcPr>
           <w:p>
             <w:pPr>
+              <w:widowControl w:val="0"/>
               <w:numPr>
+                <w:ilvl w:val="0"/>
                 <w:numId w:val="0"/>
               </w:numPr>
               <w:jc w:val="center"/>
@@ -374,7 +388,9 @@
           </w:tcPr>
           <w:p>
             <w:pPr>
+              <w:widowControl w:val="0"/>
               <w:numPr>
+                <w:ilvl w:val="0"/>
                 <w:numId w:val="0"/>
               </w:numPr>
               <w:jc w:val="center"/>
@@ -414,7 +430,9 @@
             <w:insideV w:val="single" w:color="auto" w:sz="4" w:space="0"/>
           </w:tblBorders>
           <w:tblCellMar>
+            <w:top w:w="0" w:type="dxa"/>
             <w:left w:w="108" w:type="dxa"/>
+            <w:bottom w:w="0" w:type="dxa"/>
             <w:right w:w="108" w:type="dxa"/>
           </w:tblCellMar>
         </w:tblPrEx>
@@ -424,9 +442,12 @@
           </w:tcPr>
           <w:p>
             <w:pPr>
+              <w:widowControl w:val="0"/>
               <w:numPr>
+                <w:ilvl w:val="0"/>
                 <w:numId w:val="0"/>
               </w:numPr>
+              <w:jc w:val="both"/>
               <w:rPr>
                 <w:rFonts w:hint="default" w:ascii="Times New Roman" w:hAnsi="Times New Roman" w:cs="Times New Roman"/>
                 <w:b/>
@@ -455,9 +476,12 @@
           </w:tcPr>
           <w:p>
             <w:pPr>
+              <w:widowControl w:val="0"/>
               <w:numPr>
+                <w:ilvl w:val="0"/>
                 <w:numId w:val="0"/>
               </w:numPr>
+              <w:jc w:val="both"/>
               <w:rPr>
                 <w:rFonts w:hint="default" w:ascii="Times New Roman" w:hAnsi="Times New Roman" w:cs="Times New Roman"/>
                 <w:sz w:val="24"/>
@@ -490,7 +514,9 @@
             <w:insideV w:val="single" w:color="auto" w:sz="4" w:space="0"/>
           </w:tblBorders>
           <w:tblCellMar>
+            <w:top w:w="0" w:type="dxa"/>
             <w:left w:w="108" w:type="dxa"/>
+            <w:bottom w:w="0" w:type="dxa"/>
             <w:right w:w="108" w:type="dxa"/>
           </w:tblCellMar>
         </w:tblPrEx>
@@ -500,9 +526,12 @@
           </w:tcPr>
           <w:p>
             <w:pPr>
+              <w:widowControl w:val="0"/>
               <w:numPr>
+                <w:ilvl w:val="0"/>
                 <w:numId w:val="0"/>
               </w:numPr>
+              <w:jc w:val="both"/>
               <w:rPr>
                 <w:rFonts w:hint="default" w:ascii="Times New Roman" w:hAnsi="Times New Roman" w:cs="Times New Roman"/>
                 <w:b/>
@@ -531,9 +560,12 @@
           </w:tcPr>
           <w:p>
             <w:pPr>
+              <w:widowControl w:val="0"/>
               <w:numPr>
+                <w:ilvl w:val="0"/>
                 <w:numId w:val="0"/>
               </w:numPr>
+              <w:jc w:val="both"/>
               <w:rPr>
                 <w:rFonts w:hint="default" w:ascii="Times New Roman" w:hAnsi="Times New Roman" w:cs="Times New Roman"/>
                 <w:sz w:val="24"/>
@@ -564,7 +596,9 @@
             <w:insideV w:val="single" w:color="auto" w:sz="4" w:space="0"/>
           </w:tblBorders>
           <w:tblCellMar>
+            <w:top w:w="0" w:type="dxa"/>
             <w:left w:w="108" w:type="dxa"/>
+            <w:bottom w:w="0" w:type="dxa"/>
             <w:right w:w="108" w:type="dxa"/>
           </w:tblCellMar>
         </w:tblPrEx>
@@ -574,9 +608,12 @@
           </w:tcPr>
           <w:p>
             <w:pPr>
+              <w:widowControl w:val="0"/>
               <w:numPr>
+                <w:ilvl w:val="0"/>
                 <w:numId w:val="0"/>
               </w:numPr>
+              <w:jc w:val="both"/>
               <w:rPr>
                 <w:rFonts w:hint="default" w:ascii="Times New Roman" w:hAnsi="Times New Roman" w:cs="Times New Roman"/>
                 <w:b/>
@@ -605,9 +642,12 @@
           </w:tcPr>
           <w:p>
             <w:pPr>
+              <w:widowControl w:val="0"/>
               <w:numPr>
+                <w:ilvl w:val="0"/>
                 <w:numId w:val="0"/>
               </w:numPr>
+              <w:jc w:val="both"/>
               <w:rPr>
                 <w:rFonts w:hint="default" w:ascii="Times New Roman" w:hAnsi="Times New Roman" w:cs="Times New Roman"/>
                 <w:sz w:val="24"/>
@@ -631,6 +671,7 @@
     <w:p>
       <w:pPr>
         <w:numPr>
+          <w:ilvl w:val="0"/>
           <w:numId w:val="0"/>
         </w:numPr>
         <w:ind w:leftChars="0"/>
@@ -685,7 +726,9 @@
         </w:tblBorders>
         <w:tblLayout w:type="autofit"/>
         <w:tblCellMar>
+          <w:top w:w="0" w:type="dxa"/>
           <w:left w:w="108" w:type="dxa"/>
+          <w:bottom w:w="0" w:type="dxa"/>
           <w:right w:w="108" w:type="dxa"/>
         </w:tblCellMar>
       </w:tblPr>
@@ -705,7 +748,9 @@
             <w:insideV w:val="single" w:color="auto" w:sz="4" w:space="0"/>
           </w:tblBorders>
           <w:tblCellMar>
+            <w:top w:w="0" w:type="dxa"/>
             <w:left w:w="108" w:type="dxa"/>
+            <w:bottom w:w="0" w:type="dxa"/>
             <w:right w:w="108" w:type="dxa"/>
           </w:tblCellMar>
         </w:tblPrEx>
@@ -715,6 +760,8 @@
           </w:tcPr>
           <w:p>
             <w:pPr>
+              <w:widowControl w:val="0"/>
+              <w:jc w:val="both"/>
               <w:rPr>
                 <w:rFonts w:hint="default" w:ascii="Times New Roman" w:hAnsi="Times New Roman" w:cs="Times New Roman"/>
                 <w:b/>
@@ -745,6 +792,8 @@
           </w:tcPr>
           <w:p>
             <w:pPr>
+              <w:widowControl w:val="0"/>
+              <w:jc w:val="both"/>
               <w:rPr>
                 <w:rFonts w:hint="default" w:ascii="Times New Roman" w:hAnsi="Times New Roman" w:cs="Times New Roman"/>
                 <w:b/>
@@ -775,6 +824,8 @@
           </w:tcPr>
           <w:p>
             <w:pPr>
+              <w:widowControl w:val="0"/>
+              <w:jc w:val="both"/>
               <w:rPr>
                 <w:rFonts w:hint="default" w:ascii="Times New Roman" w:hAnsi="Times New Roman" w:cs="Times New Roman"/>
                 <w:b/>
@@ -811,7 +862,9 @@
             <w:insideV w:val="single" w:color="auto" w:sz="4" w:space="0"/>
           </w:tblBorders>
           <w:tblCellMar>
+            <w:top w:w="0" w:type="dxa"/>
             <w:left w:w="108" w:type="dxa"/>
+            <w:bottom w:w="0" w:type="dxa"/>
             <w:right w:w="108" w:type="dxa"/>
           </w:tblCellMar>
         </w:tblPrEx>
@@ -821,6 +874,8 @@
           </w:tcPr>
           <w:p>
             <w:pPr>
+              <w:widowControl w:val="0"/>
+              <w:jc w:val="both"/>
               <w:rPr>
                 <w:rFonts w:hint="default" w:ascii="Times New Roman" w:hAnsi="Times New Roman" w:cs="Times New Roman"/>
                 <w:sz w:val="24"/>
@@ -847,6 +902,8 @@
           </w:tcPr>
           <w:p>
             <w:pPr>
+              <w:widowControl w:val="0"/>
+              <w:jc w:val="both"/>
               <w:rPr>
                 <w:rFonts w:hint="default" w:ascii="Times New Roman" w:hAnsi="Times New Roman" w:cs="Times New Roman"/>
                 <w:sz w:val="24"/>
@@ -873,6 +930,8 @@
           </w:tcPr>
           <w:p>
             <w:pPr>
+              <w:widowControl w:val="0"/>
+              <w:jc w:val="both"/>
               <w:rPr>
                 <w:rFonts w:hint="default" w:ascii="Times New Roman" w:hAnsi="Times New Roman" w:cs="Times New Roman"/>
                 <w:sz w:val="24"/>
@@ -905,7 +964,9 @@
             <w:insideV w:val="single" w:color="auto" w:sz="4" w:space="0"/>
           </w:tblBorders>
           <w:tblCellMar>
+            <w:top w:w="0" w:type="dxa"/>
             <w:left w:w="108" w:type="dxa"/>
+            <w:bottom w:w="0" w:type="dxa"/>
             <w:right w:w="108" w:type="dxa"/>
           </w:tblCellMar>
         </w:tblPrEx>
@@ -915,6 +976,8 @@
           </w:tcPr>
           <w:p>
             <w:pPr>
+              <w:widowControl w:val="0"/>
+              <w:jc w:val="both"/>
               <w:rPr>
                 <w:rFonts w:hint="default" w:ascii="Times New Roman" w:hAnsi="Times New Roman" w:cs="Times New Roman"/>
                 <w:sz w:val="24"/>
@@ -941,6 +1004,8 @@
           </w:tcPr>
           <w:p>
             <w:pPr>
+              <w:widowControl w:val="0"/>
+              <w:jc w:val="both"/>
               <w:rPr>
                 <w:rFonts w:hint="default" w:ascii="Times New Roman" w:hAnsi="Times New Roman" w:cs="Times New Roman"/>
                 <w:sz w:val="24"/>
@@ -967,6 +1032,8 @@
           </w:tcPr>
           <w:p>
             <w:pPr>
+              <w:widowControl w:val="0"/>
+              <w:jc w:val="both"/>
               <w:rPr>
                 <w:rFonts w:hint="default" w:ascii="Times New Roman" w:hAnsi="Times New Roman" w:cs="Times New Roman"/>
                 <w:sz w:val="24"/>
@@ -999,7 +1066,9 @@
             <w:insideV w:val="single" w:color="auto" w:sz="4" w:space="0"/>
           </w:tblBorders>
           <w:tblCellMar>
+            <w:top w:w="0" w:type="dxa"/>
             <w:left w:w="108" w:type="dxa"/>
+            <w:bottom w:w="0" w:type="dxa"/>
             <w:right w:w="108" w:type="dxa"/>
           </w:tblCellMar>
         </w:tblPrEx>
@@ -1009,6 +1078,8 @@
           </w:tcPr>
           <w:p>
             <w:pPr>
+              <w:widowControl w:val="0"/>
+              <w:jc w:val="both"/>
               <w:rPr>
                 <w:rFonts w:hint="default" w:ascii="Times New Roman" w:hAnsi="Times New Roman" w:cs="Times New Roman"/>
                 <w:sz w:val="24"/>
@@ -1035,6 +1106,8 @@
           </w:tcPr>
           <w:p>
             <w:pPr>
+              <w:widowControl w:val="0"/>
+              <w:jc w:val="both"/>
               <w:rPr>
                 <w:rFonts w:hint="default" w:ascii="Times New Roman" w:hAnsi="Times New Roman" w:cs="Times New Roman"/>
                 <w:sz w:val="24"/>
@@ -1061,6 +1134,8 @@
           </w:tcPr>
           <w:p>
             <w:pPr>
+              <w:widowControl w:val="0"/>
+              <w:jc w:val="both"/>
               <w:rPr>
                 <w:rFonts w:hint="default" w:ascii="Times New Roman" w:hAnsi="Times New Roman" w:cs="Times New Roman"/>
                 <w:sz w:val="24"/>
@@ -1093,7 +1168,9 @@
             <w:insideV w:val="single" w:color="auto" w:sz="4" w:space="0"/>
           </w:tblBorders>
           <w:tblCellMar>
+            <w:top w:w="0" w:type="dxa"/>
             <w:left w:w="108" w:type="dxa"/>
+            <w:bottom w:w="0" w:type="dxa"/>
             <w:right w:w="108" w:type="dxa"/>
           </w:tblCellMar>
         </w:tblPrEx>
@@ -1103,6 +1180,8 @@
           </w:tcPr>
           <w:p>
             <w:pPr>
+              <w:widowControl w:val="0"/>
+              <w:jc w:val="both"/>
               <w:rPr>
                 <w:rFonts w:hint="default" w:ascii="Times New Roman" w:hAnsi="Times New Roman" w:cs="Times New Roman"/>
                 <w:sz w:val="24"/>
@@ -1129,6 +1208,8 @@
           </w:tcPr>
           <w:p>
             <w:pPr>
+              <w:widowControl w:val="0"/>
+              <w:jc w:val="both"/>
               <w:rPr>
                 <w:rFonts w:hint="default" w:ascii="Times New Roman" w:hAnsi="Times New Roman" w:cs="Times New Roman"/>
                 <w:sz w:val="24"/>
@@ -1153,6 +1234,8 @@
           </w:tcPr>
           <w:p>
             <w:pPr>
+              <w:widowControl w:val="0"/>
+              <w:jc w:val="both"/>
               <w:rPr>
                 <w:rFonts w:hint="default" w:ascii="Times New Roman" w:hAnsi="Times New Roman" w:cs="Times New Roman"/>
                 <w:sz w:val="24"/>
@@ -1185,7 +1268,9 @@
             <w:insideV w:val="single" w:color="auto" w:sz="4" w:space="0"/>
           </w:tblBorders>
           <w:tblCellMar>
+            <w:top w:w="0" w:type="dxa"/>
             <w:left w:w="108" w:type="dxa"/>
+            <w:bottom w:w="0" w:type="dxa"/>
             <w:right w:w="108" w:type="dxa"/>
           </w:tblCellMar>
         </w:tblPrEx>
@@ -1195,6 +1280,8 @@
           </w:tcPr>
           <w:p>
             <w:pPr>
+              <w:widowControl w:val="0"/>
+              <w:jc w:val="both"/>
               <w:rPr>
                 <w:rFonts w:hint="default" w:ascii="Times New Roman" w:hAnsi="Times New Roman" w:cs="Times New Roman"/>
                 <w:sz w:val="24"/>
@@ -1221,6 +1308,8 @@
           </w:tcPr>
           <w:p>
             <w:pPr>
+              <w:widowControl w:val="0"/>
+              <w:jc w:val="both"/>
               <w:rPr>
                 <w:rFonts w:hint="default" w:ascii="Times New Roman" w:hAnsi="Times New Roman" w:cs="Times New Roman"/>
                 <w:sz w:val="24"/>
@@ -1245,6 +1334,8 @@
           </w:tcPr>
           <w:p>
             <w:pPr>
+              <w:widowControl w:val="0"/>
+              <w:jc w:val="both"/>
               <w:rPr>
                 <w:rFonts w:hint="default" w:ascii="Times New Roman" w:hAnsi="Times New Roman" w:cs="Times New Roman"/>
                 <w:sz w:val="24"/>
@@ -1277,7 +1368,9 @@
             <w:insideV w:val="single" w:color="auto" w:sz="4" w:space="0"/>
           </w:tblBorders>
           <w:tblCellMar>
+            <w:top w:w="0" w:type="dxa"/>
             <w:left w:w="108" w:type="dxa"/>
+            <w:bottom w:w="0" w:type="dxa"/>
             <w:right w:w="108" w:type="dxa"/>
           </w:tblCellMar>
         </w:tblPrEx>
@@ -1287,6 +1380,8 @@
           </w:tcPr>
           <w:p>
             <w:pPr>
+              <w:widowControl w:val="0"/>
+              <w:jc w:val="both"/>
               <w:rPr>
                 <w:rFonts w:hint="default" w:ascii="Times New Roman" w:hAnsi="Times New Roman" w:cs="Times New Roman"/>
                 <w:sz w:val="24"/>
@@ -1313,6 +1408,8 @@
           </w:tcPr>
           <w:p>
             <w:pPr>
+              <w:widowControl w:val="0"/>
+              <w:jc w:val="both"/>
               <w:rPr>
                 <w:rFonts w:hint="default" w:ascii="Times New Roman" w:hAnsi="Times New Roman" w:cs="Times New Roman"/>
                 <w:sz w:val="24"/>
@@ -1337,6 +1434,8 @@
           </w:tcPr>
           <w:p>
             <w:pPr>
+              <w:widowControl w:val="0"/>
+              <w:jc w:val="both"/>
               <w:rPr>
                 <w:rFonts w:hint="default" w:ascii="Times New Roman" w:hAnsi="Times New Roman" w:cs="Times New Roman"/>
                 <w:sz w:val="24"/>
@@ -1369,7 +1468,9 @@
             <w:insideV w:val="single" w:color="auto" w:sz="4" w:space="0"/>
           </w:tblBorders>
           <w:tblCellMar>
+            <w:top w:w="0" w:type="dxa"/>
             <w:left w:w="108" w:type="dxa"/>
+            <w:bottom w:w="0" w:type="dxa"/>
             <w:right w:w="108" w:type="dxa"/>
           </w:tblCellMar>
         </w:tblPrEx>
@@ -1379,6 +1480,8 @@
           </w:tcPr>
           <w:p>
             <w:pPr>
+              <w:widowControl w:val="0"/>
+              <w:jc w:val="both"/>
               <w:rPr>
                 <w:rFonts w:hint="default" w:ascii="Times New Roman" w:hAnsi="Times New Roman" w:cs="Times New Roman"/>
                 <w:sz w:val="24"/>
@@ -1405,6 +1508,8 @@
           </w:tcPr>
           <w:p>
             <w:pPr>
+              <w:widowControl w:val="0"/>
+              <w:jc w:val="both"/>
               <w:rPr>
                 <w:rFonts w:hint="default" w:ascii="Times New Roman" w:hAnsi="Times New Roman" w:cs="Times New Roman"/>
                 <w:sz w:val="24"/>
@@ -1429,6 +1534,8 @@
           </w:tcPr>
           <w:p>
             <w:pPr>
+              <w:widowControl w:val="0"/>
+              <w:jc w:val="both"/>
               <w:rPr>
                 <w:rFonts w:hint="default" w:ascii="Times New Roman" w:hAnsi="Times New Roman" w:cs="Times New Roman"/>
                 <w:sz w:val="24"/>
@@ -1461,7 +1568,9 @@
             <w:insideV w:val="single" w:color="auto" w:sz="4" w:space="0"/>
           </w:tblBorders>
           <w:tblCellMar>
+            <w:top w:w="0" w:type="dxa"/>
             <w:left w:w="108" w:type="dxa"/>
+            <w:bottom w:w="0" w:type="dxa"/>
             <w:right w:w="108" w:type="dxa"/>
           </w:tblCellMar>
         </w:tblPrEx>
@@ -1471,6 +1580,8 @@
           </w:tcPr>
           <w:p>
             <w:pPr>
+              <w:widowControl w:val="0"/>
+              <w:jc w:val="both"/>
               <w:rPr>
                 <w:rFonts w:hint="default" w:ascii="Times New Roman" w:hAnsi="Times New Roman" w:cs="Times New Roman"/>
                 <w:sz w:val="24"/>
@@ -1497,6 +1608,8 @@
           </w:tcPr>
           <w:p>
             <w:pPr>
+              <w:widowControl w:val="0"/>
+              <w:jc w:val="both"/>
               <w:rPr>
                 <w:rFonts w:hint="default" w:ascii="Times New Roman" w:hAnsi="Times New Roman" w:cs="Times New Roman"/>
                 <w:sz w:val="24"/>
@@ -1521,6 +1634,8 @@
           </w:tcPr>
           <w:p>
             <w:pPr>
+              <w:widowControl w:val="0"/>
+              <w:jc w:val="both"/>
               <w:rPr>
                 <w:rFonts w:hint="default" w:ascii="Times New Roman" w:hAnsi="Times New Roman" w:cs="Times New Roman"/>
                 <w:sz w:val="24"/>
@@ -1553,7 +1668,9 @@
             <w:insideV w:val="single" w:color="auto" w:sz="4" w:space="0"/>
           </w:tblBorders>
           <w:tblCellMar>
+            <w:top w:w="0" w:type="dxa"/>
             <w:left w:w="108" w:type="dxa"/>
+            <w:bottom w:w="0" w:type="dxa"/>
             <w:right w:w="108" w:type="dxa"/>
           </w:tblCellMar>
         </w:tblPrEx>
@@ -1563,6 +1680,8 @@
           </w:tcPr>
           <w:p>
             <w:pPr>
+              <w:widowControl w:val="0"/>
+              <w:jc w:val="both"/>
               <w:rPr>
                 <w:rFonts w:hint="default" w:ascii="Times New Roman" w:hAnsi="Times New Roman" w:cs="Times New Roman"/>
                 <w:sz w:val="24"/>
@@ -1589,6 +1708,8 @@
           </w:tcPr>
           <w:p>
             <w:pPr>
+              <w:widowControl w:val="0"/>
+              <w:jc w:val="both"/>
               <w:rPr>
                 <w:rFonts w:hint="default" w:ascii="Times New Roman" w:hAnsi="Times New Roman" w:cs="Times New Roman"/>
                 <w:sz w:val="24"/>
@@ -1613,6 +1734,8 @@
           </w:tcPr>
           <w:p>
             <w:pPr>
+              <w:widowControl w:val="0"/>
+              <w:jc w:val="both"/>
               <w:rPr>
                 <w:rFonts w:hint="default" w:ascii="Times New Roman" w:hAnsi="Times New Roman" w:cs="Times New Roman"/>
                 <w:sz w:val="24"/>
@@ -1645,7 +1768,9 @@
             <w:insideV w:val="single" w:color="auto" w:sz="4" w:space="0"/>
           </w:tblBorders>
           <w:tblCellMar>
+            <w:top w:w="0" w:type="dxa"/>
             <w:left w:w="108" w:type="dxa"/>
+            <w:bottom w:w="0" w:type="dxa"/>
             <w:right w:w="108" w:type="dxa"/>
           </w:tblCellMar>
         </w:tblPrEx>
@@ -1655,6 +1780,8 @@
           </w:tcPr>
           <w:p>
             <w:pPr>
+              <w:widowControl w:val="0"/>
+              <w:jc w:val="both"/>
               <w:rPr>
                 <w:rFonts w:hint="default" w:ascii="Times New Roman" w:hAnsi="Times New Roman" w:cs="Times New Roman"/>
                 <w:sz w:val="24"/>
@@ -1681,6 +1808,8 @@
           </w:tcPr>
           <w:p>
             <w:pPr>
+              <w:widowControl w:val="0"/>
+              <w:jc w:val="both"/>
               <w:rPr>
                 <w:rFonts w:hint="default" w:ascii="Times New Roman" w:hAnsi="Times New Roman" w:cs="Times New Roman"/>
                 <w:sz w:val="24"/>
@@ -1705,6 +1834,8 @@
           </w:tcPr>
           <w:p>
             <w:pPr>
+              <w:widowControl w:val="0"/>
+              <w:jc w:val="both"/>
               <w:rPr>
                 <w:rFonts w:hint="default" w:ascii="Times New Roman" w:hAnsi="Times New Roman" w:cs="Times New Roman"/>
                 <w:sz w:val="24"/>
@@ -1783,8 +1914,6 @@
           <w:lang w:val="id-ID"/>
         </w:rPr>
       </w:pPr>
-      <w:bookmarkStart w:id="0" w:name="_GoBack"/>
-      <w:bookmarkEnd w:id="0"/>
       <w:r>
         <w:rPr>
           <w:rFonts w:hint="default" w:ascii="Times New Roman" w:hAnsi="Times New Roman" w:cs="Times New Roman"/>
@@ -2488,6 +2617,113 @@
           <w:lang w:val="id-ID"/>
         </w:rPr>
       </w:pPr>
+    </w:p>
+    <w:p>
+      <w:pPr>
+        <w:numPr>
+          <w:ilvl w:val="0"/>
+          <w:numId w:val="0"/>
+        </w:numPr>
+        <w:ind w:leftChars="0"/>
+        <w:rPr>
+          <w:rFonts w:hint="default" w:ascii="Times New Roman" w:hAnsi="Times New Roman" w:cs="Times New Roman"/>
+          <w:sz w:val="28"/>
+          <w:szCs w:val="28"/>
+          <w:lang w:val="id-ID"/>
+        </w:rPr>
+      </w:pPr>
+      <w:r>
+        <w:rPr>
+          <w:rFonts w:hint="default" w:ascii="Times New Roman" w:hAnsi="Times New Roman" w:cs="Times New Roman"/>
+          <w:sz w:val="28"/>
+          <w:szCs w:val="28"/>
+          <w:lang w:val="id-ID"/>
+        </w:rPr>
+        <w:t xml:space="preserve">Output hari 1 : </w:t>
+      </w:r>
+    </w:p>
+    <w:p>
+      <w:pPr>
+        <w:numPr>
+          <w:ilvl w:val="0"/>
+          <w:numId w:val="3"/>
+        </w:numPr>
+        <w:ind w:left="420" w:leftChars="0" w:hanging="420" w:firstLineChars="0"/>
+        <w:rPr>
+          <w:rFonts w:hint="default" w:ascii="Times New Roman" w:hAnsi="Times New Roman"/>
+          <w:sz w:val="28"/>
+          <w:szCs w:val="28"/>
+          <w:lang w:val="id-ID"/>
+        </w:rPr>
+      </w:pPr>
+      <w:r>
+        <w:rPr>
+          <w:rFonts w:hint="default" w:ascii="Times New Roman" w:hAnsi="Times New Roman"/>
+          <w:sz w:val="28"/>
+          <w:szCs w:val="28"/>
+          <w:lang w:val="id-ID"/>
+        </w:rPr>
+        <w:t>Daftar kebutuhan fungsional &amp; non-fungsional lengkap</w:t>
+      </w:r>
+    </w:p>
+    <w:p>
+      <w:pPr>
+        <w:numPr>
+          <w:ilvl w:val="0"/>
+          <w:numId w:val="3"/>
+        </w:numPr>
+        <w:ind w:left="420" w:leftChars="0" w:hanging="420" w:firstLineChars="0"/>
+        <w:rPr>
+          <w:rFonts w:hint="default" w:ascii="Times New Roman" w:hAnsi="Times New Roman"/>
+          <w:sz w:val="28"/>
+          <w:szCs w:val="28"/>
+          <w:lang w:val="id-ID"/>
+        </w:rPr>
+      </w:pPr>
+      <w:r>
+        <w:rPr>
+          <w:rFonts w:hint="default" w:ascii="Times New Roman" w:hAnsi="Times New Roman"/>
+          <w:sz w:val="28"/>
+          <w:szCs w:val="28"/>
+          <w:lang w:val="id-ID"/>
+        </w:rPr>
+        <w:t>Penentuan role &amp; tanggung jawab masing-masing</w:t>
+      </w:r>
+    </w:p>
+    <w:p>
+      <w:pPr>
+        <w:numPr>
+          <w:ilvl w:val="0"/>
+          <w:numId w:val="3"/>
+        </w:numPr>
+        <w:ind w:left="420" w:leftChars="0" w:hanging="420" w:firstLineChars="0"/>
+        <w:rPr>
+          <w:rFonts w:hint="default" w:ascii="Times New Roman" w:hAnsi="Times New Roman" w:cs="Times New Roman"/>
+          <w:sz w:val="28"/>
+          <w:szCs w:val="28"/>
+          <w:lang w:val="id-ID"/>
+        </w:rPr>
+      </w:pPr>
+      <w:r>
+        <w:rPr>
+          <w:rFonts w:hint="default" w:ascii="Times New Roman" w:hAnsi="Times New Roman"/>
+          <w:sz w:val="28"/>
+          <w:szCs w:val="28"/>
+          <w:lang w:val="id-ID"/>
+        </w:rPr>
+        <w:t xml:space="preserve">Ruang lingkup sistem </w:t>
+      </w:r>
+      <w:bookmarkStart w:id="0" w:name="_GoBack"/>
+      <w:bookmarkEnd w:id="0"/>
+      <w:r>
+        <w:rPr>
+          <w:rFonts w:hint="default" w:ascii="Times New Roman" w:hAnsi="Times New Roman"/>
+          <w:sz w:val="28"/>
+          <w:szCs w:val="28"/>
+          <w:lang w:val="id-ID"/>
+        </w:rPr>
+        <w:t>sudah jelas</w:t>
+      </w:r>
     </w:p>
     <w:sectPr>
       <w:pgSz w:w="11906" w:h="16838"/>
@@ -2533,11 +2769,34 @@
       <w:lvlJc w:val="left"/>
     </w:lvl>
   </w:abstractNum>
+  <w:abstractNum w:abstractNumId="2">
+    <w:nsid w:val="E03242A2"/>
+    <w:multiLevelType w:val="singleLevel"/>
+    <w:tmpl w:val="E03242A2"/>
+    <w:lvl w:ilvl="0" w:tentative="0">
+      <w:start w:val="1"/>
+      <w:numFmt w:val="bullet"/>
+      <w:lvlText w:val=""/>
+      <w:lvlJc w:val="left"/>
+      <w:pPr>
+        <w:tabs>
+          <w:tab w:val="left" w:pos="420"/>
+        </w:tabs>
+        <w:ind w:left="420" w:leftChars="0" w:hanging="420" w:firstLineChars="0"/>
+      </w:pPr>
+      <w:rPr>
+        <w:rFonts w:hint="default" w:ascii="Wingdings" w:hAnsi="Wingdings"/>
+      </w:rPr>
+    </w:lvl>
+  </w:abstractNum>
   <w:num w:numId="1">
     <w:abstractNumId w:val="1"/>
   </w:num>
   <w:num w:numId="2">
     <w:abstractNumId w:val="0"/>
+  </w:num>
+  <w:num w:numId="3">
+    <w:abstractNumId w:val="2"/>
   </w:num>
 </w:numbering>
 </file>
@@ -2701,7 +2960,7 @@
     <w:lsdException w:unhideWhenUsed="0" w:uiPriority="0" w:semiHidden="0" w:name="Table Web 2"/>
     <w:lsdException w:unhideWhenUsed="0" w:uiPriority="0" w:semiHidden="0" w:name="Table Web 3"/>
     <w:lsdException w:unhideWhenUsed="0" w:uiPriority="0" w:semiHidden="0" w:name="Balloon Text"/>
-    <w:lsdException w:unhideWhenUsed="0" w:uiPriority="0" w:semiHidden="0" w:name="Table Grid"/>
+    <w:lsdException w:qFormat="1" w:unhideWhenUsed="0" w:uiPriority="0" w:semiHidden="0" w:name="Table Grid"/>
     <w:lsdException w:unhideWhenUsed="0" w:uiPriority="0" w:semiHidden="0" w:name="Table Theme"/>
     <w:lsdException w:unhideWhenUsed="0" w:uiPriority="60" w:semiHidden="0" w:name="Light Shading"/>
     <w:lsdException w:unhideWhenUsed="0" w:uiPriority="61" w:semiHidden="0" w:name="Light List"/>
@@ -2880,6 +3139,7 @@
   <w:style w:type="table" w:styleId="7">
     <w:name w:val="Table Grid"/>
     <w:basedOn w:val="4"/>
+    <w:qFormat/>
     <w:uiPriority w:val="0"/>
     <w:pPr>
       <w:widowControl w:val="0"/>

</xml_diff>

<commit_message>
hari 2, use case diagram
</commit_message>
<xml_diff>
--- a/Progress SIAMKA.docx
+++ b/Progress SIAMKA.docx
@@ -2711,19 +2711,1493 @@
           <w:szCs w:val="28"/>
           <w:lang w:val="id-ID"/>
         </w:rPr>
-        <w:t xml:space="preserve">Ruang lingkup sistem </w:t>
+        <w:t>Ruang lingkup sistem sudah jelas</w:t>
+      </w:r>
+    </w:p>
+    <w:p>
+      <w:pPr>
+        <w:numPr>
+          <w:numId w:val="0"/>
+        </w:numPr>
+        <w:ind w:leftChars="0"/>
+        <w:rPr>
+          <w:rFonts w:hint="default" w:ascii="Times New Roman" w:hAnsi="Times New Roman"/>
+          <w:sz w:val="28"/>
+          <w:szCs w:val="28"/>
+          <w:lang w:val="id-ID"/>
+        </w:rPr>
+      </w:pPr>
+    </w:p>
+    <w:p>
+      <w:pPr>
+        <w:numPr>
+          <w:numId w:val="0"/>
+        </w:numPr>
+        <w:ind w:leftChars="0"/>
+        <w:rPr>
+          <w:rFonts w:hint="default" w:ascii="Times New Roman" w:hAnsi="Times New Roman"/>
+          <w:sz w:val="28"/>
+          <w:szCs w:val="28"/>
+          <w:lang w:val="id-ID"/>
+        </w:rPr>
+      </w:pPr>
+    </w:p>
+    <w:p>
+      <w:pPr>
+        <w:numPr>
+          <w:numId w:val="0"/>
+        </w:numPr>
+        <w:ind w:leftChars="0"/>
+        <w:rPr>
+          <w:rFonts w:hint="default" w:ascii="Times New Roman" w:hAnsi="Times New Roman"/>
+          <w:sz w:val="28"/>
+          <w:szCs w:val="28"/>
+          <w:lang w:val="id-ID"/>
+        </w:rPr>
+      </w:pPr>
+    </w:p>
+    <w:p>
+      <w:pPr>
+        <w:numPr>
+          <w:numId w:val="0"/>
+        </w:numPr>
+        <w:ind w:leftChars="0"/>
+        <w:rPr>
+          <w:rFonts w:hint="default" w:ascii="Times New Roman" w:hAnsi="Times New Roman"/>
+          <w:sz w:val="28"/>
+          <w:szCs w:val="28"/>
+          <w:lang w:val="id-ID"/>
+        </w:rPr>
+      </w:pPr>
+    </w:p>
+    <w:p>
+      <w:pPr>
+        <w:numPr>
+          <w:numId w:val="0"/>
+        </w:numPr>
+        <w:ind w:leftChars="0"/>
+        <w:rPr>
+          <w:rFonts w:hint="default" w:ascii="Times New Roman" w:hAnsi="Times New Roman"/>
+          <w:sz w:val="28"/>
+          <w:szCs w:val="28"/>
+          <w:lang w:val="id-ID"/>
+        </w:rPr>
+      </w:pPr>
+    </w:p>
+    <w:p>
+      <w:pPr>
+        <w:numPr>
+          <w:numId w:val="0"/>
+        </w:numPr>
+        <w:ind w:leftChars="0"/>
+        <w:rPr>
+          <w:rFonts w:hint="default" w:ascii="Times New Roman" w:hAnsi="Times New Roman"/>
+          <w:sz w:val="28"/>
+          <w:szCs w:val="28"/>
+          <w:lang w:val="id-ID"/>
+        </w:rPr>
+      </w:pPr>
+    </w:p>
+    <w:p>
+      <w:pPr>
+        <w:numPr>
+          <w:numId w:val="0"/>
+        </w:numPr>
+        <w:ind w:leftChars="0"/>
+        <w:rPr>
+          <w:rFonts w:hint="default" w:ascii="Times New Roman" w:hAnsi="Times New Roman"/>
+          <w:sz w:val="28"/>
+          <w:szCs w:val="28"/>
+          <w:lang w:val="id-ID"/>
+        </w:rPr>
+      </w:pPr>
+    </w:p>
+    <w:p>
+      <w:pPr>
+        <w:numPr>
+          <w:numId w:val="0"/>
+        </w:numPr>
+        <w:ind w:leftChars="0"/>
+        <w:rPr>
+          <w:rFonts w:hint="default" w:ascii="Times New Roman" w:hAnsi="Times New Roman"/>
+          <w:sz w:val="28"/>
+          <w:szCs w:val="28"/>
+          <w:lang w:val="id-ID"/>
+        </w:rPr>
+      </w:pPr>
+    </w:p>
+    <w:p>
+      <w:pPr>
+        <w:numPr>
+          <w:numId w:val="0"/>
+        </w:numPr>
+        <w:ind w:leftChars="0"/>
+        <w:rPr>
+          <w:rFonts w:hint="default" w:ascii="Times New Roman" w:hAnsi="Times New Roman"/>
+          <w:sz w:val="28"/>
+          <w:szCs w:val="28"/>
+          <w:lang w:val="id-ID"/>
+        </w:rPr>
+      </w:pPr>
+    </w:p>
+    <w:p>
+      <w:pPr>
+        <w:numPr>
+          <w:numId w:val="0"/>
+        </w:numPr>
+        <w:ind w:leftChars="0"/>
+        <w:rPr>
+          <w:rFonts w:hint="default" w:ascii="Times New Roman" w:hAnsi="Times New Roman"/>
+          <w:sz w:val="28"/>
+          <w:szCs w:val="28"/>
+          <w:lang w:val="id-ID"/>
+        </w:rPr>
+      </w:pPr>
+    </w:p>
+    <w:p>
+      <w:pPr>
+        <w:numPr>
+          <w:numId w:val="0"/>
+        </w:numPr>
+        <w:ind w:leftChars="0"/>
+        <w:rPr>
+          <w:rFonts w:hint="default" w:ascii="Times New Roman" w:hAnsi="Times New Roman"/>
+          <w:sz w:val="28"/>
+          <w:szCs w:val="28"/>
+          <w:lang w:val="id-ID"/>
+        </w:rPr>
+      </w:pPr>
+    </w:p>
+    <w:p>
+      <w:pPr>
+        <w:numPr>
+          <w:numId w:val="0"/>
+        </w:numPr>
+        <w:ind w:leftChars="0"/>
+        <w:rPr>
+          <w:rFonts w:hint="default" w:ascii="Times New Roman" w:hAnsi="Times New Roman"/>
+          <w:sz w:val="28"/>
+          <w:szCs w:val="28"/>
+          <w:lang w:val="id-ID"/>
+        </w:rPr>
+      </w:pPr>
+    </w:p>
+    <w:p>
+      <w:pPr>
+        <w:numPr>
+          <w:numId w:val="0"/>
+        </w:numPr>
+        <w:ind w:leftChars="0"/>
+        <w:rPr>
+          <w:rFonts w:hint="default" w:ascii="Times New Roman" w:hAnsi="Times New Roman"/>
+          <w:sz w:val="28"/>
+          <w:szCs w:val="28"/>
+          <w:lang w:val="id-ID"/>
+        </w:rPr>
+      </w:pPr>
+    </w:p>
+    <w:p>
+      <w:pPr>
+        <w:numPr>
+          <w:numId w:val="0"/>
+        </w:numPr>
+        <w:ind w:leftChars="0"/>
+        <w:rPr>
+          <w:rFonts w:hint="default" w:ascii="Times New Roman" w:hAnsi="Times New Roman"/>
+          <w:sz w:val="28"/>
+          <w:szCs w:val="28"/>
+          <w:lang w:val="id-ID"/>
+        </w:rPr>
+      </w:pPr>
+    </w:p>
+    <w:p>
+      <w:pPr>
+        <w:numPr>
+          <w:numId w:val="0"/>
+        </w:numPr>
+        <w:ind w:leftChars="0"/>
+        <w:rPr>
+          <w:rFonts w:hint="default" w:ascii="Times New Roman" w:hAnsi="Times New Roman"/>
+          <w:sz w:val="28"/>
+          <w:szCs w:val="28"/>
+          <w:lang w:val="id-ID"/>
+        </w:rPr>
+      </w:pPr>
+    </w:p>
+    <w:p>
+      <w:pPr>
+        <w:numPr>
+          <w:numId w:val="0"/>
+        </w:numPr>
+        <w:ind w:leftChars="0"/>
+        <w:rPr>
+          <w:rFonts w:hint="default" w:ascii="Times New Roman" w:hAnsi="Times New Roman"/>
+          <w:sz w:val="28"/>
+          <w:szCs w:val="28"/>
+          <w:lang w:val="id-ID"/>
+        </w:rPr>
+      </w:pPr>
+    </w:p>
+    <w:p>
+      <w:pPr>
+        <w:numPr>
+          <w:numId w:val="0"/>
+        </w:numPr>
+        <w:ind w:leftChars="0"/>
+        <w:rPr>
+          <w:rFonts w:hint="default" w:ascii="Times New Roman" w:hAnsi="Times New Roman"/>
+          <w:sz w:val="28"/>
+          <w:szCs w:val="28"/>
+          <w:lang w:val="id-ID"/>
+        </w:rPr>
+      </w:pPr>
+    </w:p>
+    <w:p>
+      <w:pPr>
+        <w:numPr>
+          <w:numId w:val="0"/>
+        </w:numPr>
+        <w:ind w:leftChars="0"/>
+        <w:rPr>
+          <w:rFonts w:hint="default" w:ascii="Times New Roman" w:hAnsi="Times New Roman"/>
+          <w:sz w:val="28"/>
+          <w:szCs w:val="28"/>
+          <w:lang w:val="id-ID"/>
+        </w:rPr>
+      </w:pPr>
+    </w:p>
+    <w:p>
+      <w:pPr>
+        <w:numPr>
+          <w:numId w:val="0"/>
+        </w:numPr>
+        <w:ind w:leftChars="0"/>
+        <w:rPr>
+          <w:rFonts w:hint="default" w:ascii="Times New Roman" w:hAnsi="Times New Roman"/>
+          <w:sz w:val="28"/>
+          <w:szCs w:val="28"/>
+          <w:lang w:val="id-ID"/>
+        </w:rPr>
+      </w:pPr>
+    </w:p>
+    <w:p>
+      <w:pPr>
+        <w:numPr>
+          <w:numId w:val="0"/>
+        </w:numPr>
+        <w:ind w:leftChars="0"/>
+        <w:rPr>
+          <w:rFonts w:hint="default" w:ascii="Times New Roman" w:hAnsi="Times New Roman"/>
+          <w:sz w:val="28"/>
+          <w:szCs w:val="28"/>
+          <w:lang w:val="id-ID"/>
+        </w:rPr>
+      </w:pPr>
+    </w:p>
+    <w:p>
+      <w:pPr>
+        <w:numPr>
+          <w:numId w:val="0"/>
+        </w:numPr>
+        <w:ind w:leftChars="0"/>
+        <w:jc w:val="center"/>
+        <w:rPr>
+          <w:rFonts w:hint="default" w:ascii="Times New Roman" w:hAnsi="Times New Roman"/>
+          <w:sz w:val="28"/>
+          <w:szCs w:val="28"/>
+          <w:lang w:val="id-ID"/>
+        </w:rPr>
+      </w:pPr>
+      <w:r>
+        <w:rPr>
+          <w:rFonts w:hint="default" w:ascii="Times New Roman" w:hAnsi="Times New Roman"/>
+          <w:sz w:val="28"/>
+          <w:szCs w:val="28"/>
+          <w:lang w:val="id-ID"/>
+        </w:rPr>
+        <w:t>HARI KE -2: USE CASE DIAGRAM</w:t>
+      </w:r>
+    </w:p>
+    <w:p>
+      <w:pPr>
+        <w:numPr>
+          <w:numId w:val="0"/>
+        </w:numPr>
+        <w:ind w:leftChars="0"/>
+        <w:jc w:val="left"/>
+        <w:rPr>
+          <w:rFonts w:hint="default" w:ascii="Times New Roman" w:hAnsi="Times New Roman"/>
+          <w:sz w:val="28"/>
+          <w:szCs w:val="28"/>
+          <w:lang w:val="id-ID"/>
+        </w:rPr>
+      </w:pPr>
+    </w:p>
+    <w:p>
+      <w:pPr>
+        <w:numPr>
+          <w:ilvl w:val="0"/>
+          <w:numId w:val="4"/>
+        </w:numPr>
+        <w:ind w:leftChars="0"/>
+        <w:jc w:val="left"/>
+        <w:rPr>
+          <w:rFonts w:hint="default" w:ascii="Times New Roman" w:hAnsi="Times New Roman"/>
+          <w:sz w:val="28"/>
+          <w:szCs w:val="28"/>
+          <w:lang w:val="id-ID"/>
+        </w:rPr>
+      </w:pPr>
+      <w:r>
+        <w:rPr>
+          <w:rFonts w:hint="default" w:ascii="Times New Roman" w:hAnsi="Times New Roman"/>
+          <w:sz w:val="28"/>
+          <w:szCs w:val="28"/>
+          <w:lang w:val="id-ID"/>
+        </w:rPr>
+        <w:t>Daftar Use Case per aktor</w:t>
+      </w:r>
+    </w:p>
+    <w:tbl>
+      <w:tblPr>
+        <w:tblStyle w:val="7"/>
+        <w:tblW w:w="0" w:type="auto"/>
+        <w:tblInd w:w="0" w:type="dxa"/>
+        <w:tblBorders>
+          <w:top w:val="single" w:color="auto" w:sz="4" w:space="0"/>
+          <w:left w:val="single" w:color="auto" w:sz="4" w:space="0"/>
+          <w:bottom w:val="single" w:color="auto" w:sz="4" w:space="0"/>
+          <w:right w:val="single" w:color="auto" w:sz="4" w:space="0"/>
+          <w:insideH w:val="single" w:color="auto" w:sz="4" w:space="0"/>
+          <w:insideV w:val="single" w:color="auto" w:sz="4" w:space="0"/>
+        </w:tblBorders>
+        <w:tblLayout w:type="autofit"/>
+        <w:tblCellMar>
+          <w:left w:w="108" w:type="dxa"/>
+          <w:right w:w="108" w:type="dxa"/>
+        </w:tblCellMar>
+      </w:tblPr>
+      <w:tblGrid>
+        <w:gridCol w:w="2840"/>
+        <w:gridCol w:w="2841"/>
+        <w:gridCol w:w="2841"/>
+      </w:tblGrid>
+      <w:tr>
+        <w:tblPrEx>
+          <w:tblBorders>
+            <w:top w:val="single" w:color="auto" w:sz="4" w:space="0"/>
+            <w:left w:val="single" w:color="auto" w:sz="4" w:space="0"/>
+            <w:bottom w:val="single" w:color="auto" w:sz="4" w:space="0"/>
+            <w:right w:val="single" w:color="auto" w:sz="4" w:space="0"/>
+            <w:insideH w:val="single" w:color="auto" w:sz="4" w:space="0"/>
+            <w:insideV w:val="single" w:color="auto" w:sz="4" w:space="0"/>
+          </w:tblBorders>
+          <w:tblCellMar>
+            <w:left w:w="108" w:type="dxa"/>
+            <w:right w:w="108" w:type="dxa"/>
+          </w:tblCellMar>
+        </w:tblPrEx>
+        <w:tc>
+          <w:tcPr>
+            <w:tcW w:w="2840" w:type="dxa"/>
+          </w:tcPr>
+          <w:p>
+            <w:pPr>
+              <w:numPr>
+                <w:numId w:val="0"/>
+              </w:numPr>
+              <w:jc w:val="center"/>
+              <w:rPr>
+                <w:rFonts w:hint="default" w:ascii="Times New Roman" w:hAnsi="Times New Roman"/>
+                <w:b/>
+                <w:bCs/>
+                <w:sz w:val="28"/>
+                <w:szCs w:val="28"/>
+                <w:vertAlign w:val="baseline"/>
+                <w:lang w:val="id-ID"/>
+              </w:rPr>
+            </w:pPr>
+            <w:r>
+              <w:rPr>
+                <w:rFonts w:hint="default" w:ascii="Times New Roman" w:hAnsi="Times New Roman"/>
+                <w:b/>
+                <w:bCs/>
+                <w:sz w:val="28"/>
+                <w:szCs w:val="28"/>
+                <w:vertAlign w:val="baseline"/>
+                <w:lang w:val="id-ID"/>
+              </w:rPr>
+              <w:t>Admin</w:t>
+            </w:r>
+          </w:p>
+        </w:tc>
+        <w:tc>
+          <w:tcPr>
+            <w:tcW w:w="2841" w:type="dxa"/>
+          </w:tcPr>
+          <w:p>
+            <w:pPr>
+              <w:numPr>
+                <w:numId w:val="0"/>
+              </w:numPr>
+              <w:jc w:val="center"/>
+              <w:rPr>
+                <w:rFonts w:hint="default" w:ascii="Times New Roman" w:hAnsi="Times New Roman"/>
+                <w:b/>
+                <w:bCs/>
+                <w:sz w:val="28"/>
+                <w:szCs w:val="28"/>
+                <w:vertAlign w:val="baseline"/>
+                <w:lang w:val="id-ID"/>
+              </w:rPr>
+            </w:pPr>
+            <w:r>
+              <w:rPr>
+                <w:rFonts w:hint="default" w:ascii="Times New Roman" w:hAnsi="Times New Roman"/>
+                <w:b/>
+                <w:bCs/>
+                <w:sz w:val="28"/>
+                <w:szCs w:val="28"/>
+                <w:vertAlign w:val="baseline"/>
+                <w:lang w:val="id-ID"/>
+              </w:rPr>
+              <w:t>Pengguna</w:t>
+            </w:r>
+          </w:p>
+        </w:tc>
+        <w:tc>
+          <w:tcPr>
+            <w:tcW w:w="2841" w:type="dxa"/>
+          </w:tcPr>
+          <w:p>
+            <w:pPr>
+              <w:numPr>
+                <w:numId w:val="0"/>
+              </w:numPr>
+              <w:jc w:val="center"/>
+              <w:rPr>
+                <w:rFonts w:hint="default" w:ascii="Times New Roman" w:hAnsi="Times New Roman"/>
+                <w:b/>
+                <w:bCs/>
+                <w:sz w:val="28"/>
+                <w:szCs w:val="28"/>
+                <w:vertAlign w:val="baseline"/>
+                <w:lang w:val="id-ID"/>
+              </w:rPr>
+            </w:pPr>
+            <w:r>
+              <w:rPr>
+                <w:rFonts w:hint="default" w:ascii="Times New Roman" w:hAnsi="Times New Roman"/>
+                <w:b/>
+                <w:bCs/>
+                <w:sz w:val="28"/>
+                <w:szCs w:val="28"/>
+                <w:vertAlign w:val="baseline"/>
+                <w:lang w:val="id-ID"/>
+              </w:rPr>
+              <w:t>Manajemen Kampus</w:t>
+            </w:r>
+          </w:p>
+        </w:tc>
+      </w:tr>
+      <w:tr>
+        <w:tblPrEx>
+          <w:tblBorders>
+            <w:top w:val="single" w:color="auto" w:sz="4" w:space="0"/>
+            <w:left w:val="single" w:color="auto" w:sz="4" w:space="0"/>
+            <w:bottom w:val="single" w:color="auto" w:sz="4" w:space="0"/>
+            <w:right w:val="single" w:color="auto" w:sz="4" w:space="0"/>
+            <w:insideH w:val="single" w:color="auto" w:sz="4" w:space="0"/>
+            <w:insideV w:val="single" w:color="auto" w:sz="4" w:space="0"/>
+          </w:tblBorders>
+          <w:tblCellMar>
+            <w:left w:w="108" w:type="dxa"/>
+            <w:right w:w="108" w:type="dxa"/>
+          </w:tblCellMar>
+        </w:tblPrEx>
+        <w:tc>
+          <w:tcPr>
+            <w:tcW w:w="2840" w:type="dxa"/>
+          </w:tcPr>
+          <w:p>
+            <w:pPr>
+              <w:numPr>
+                <w:numId w:val="0"/>
+              </w:numPr>
+              <w:jc w:val="left"/>
+              <w:rPr>
+                <w:rFonts w:hint="default" w:ascii="Times New Roman" w:hAnsi="Times New Roman"/>
+                <w:sz w:val="24"/>
+                <w:szCs w:val="24"/>
+                <w:vertAlign w:val="baseline"/>
+                <w:lang w:val="id-ID"/>
+              </w:rPr>
+            </w:pPr>
+            <w:r>
+              <w:rPr>
+                <w:rFonts w:hint="default" w:ascii="Times New Roman" w:hAnsi="Times New Roman"/>
+                <w:sz w:val="24"/>
+                <w:szCs w:val="24"/>
+                <w:vertAlign w:val="baseline"/>
+                <w:lang w:val="id-ID"/>
+              </w:rPr>
+              <w:t>Login ke sistem</w:t>
+            </w:r>
+          </w:p>
+        </w:tc>
+        <w:tc>
+          <w:tcPr>
+            <w:tcW w:w="2841" w:type="dxa"/>
+          </w:tcPr>
+          <w:p>
+            <w:pPr>
+              <w:numPr>
+                <w:numId w:val="0"/>
+              </w:numPr>
+              <w:jc w:val="left"/>
+              <w:rPr>
+                <w:rFonts w:hint="default" w:ascii="Times New Roman" w:hAnsi="Times New Roman"/>
+                <w:sz w:val="24"/>
+                <w:szCs w:val="24"/>
+                <w:vertAlign w:val="baseline"/>
+                <w:lang w:val="id-ID"/>
+              </w:rPr>
+            </w:pPr>
+            <w:r>
+              <w:rPr>
+                <w:rFonts w:hint="default" w:ascii="Times New Roman" w:hAnsi="Times New Roman"/>
+                <w:sz w:val="24"/>
+                <w:szCs w:val="24"/>
+                <w:vertAlign w:val="baseline"/>
+                <w:lang w:val="id-ID"/>
+              </w:rPr>
+              <w:t xml:space="preserve">Login ke sistem </w:t>
+            </w:r>
+          </w:p>
+        </w:tc>
+        <w:tc>
+          <w:tcPr>
+            <w:tcW w:w="2841" w:type="dxa"/>
+          </w:tcPr>
+          <w:p>
+            <w:pPr>
+              <w:numPr>
+                <w:numId w:val="0"/>
+              </w:numPr>
+              <w:jc w:val="left"/>
+              <w:rPr>
+                <w:rFonts w:hint="default" w:ascii="Times New Roman" w:hAnsi="Times New Roman"/>
+                <w:sz w:val="24"/>
+                <w:szCs w:val="24"/>
+                <w:vertAlign w:val="baseline"/>
+                <w:lang w:val="id-ID"/>
+              </w:rPr>
+            </w:pPr>
+            <w:r>
+              <w:rPr>
+                <w:rFonts w:hint="default" w:ascii="Times New Roman" w:hAnsi="Times New Roman"/>
+                <w:sz w:val="24"/>
+                <w:szCs w:val="24"/>
+                <w:vertAlign w:val="baseline"/>
+                <w:lang w:val="id-ID"/>
+              </w:rPr>
+              <w:t>Login ke sistem</w:t>
+            </w:r>
+          </w:p>
+        </w:tc>
+      </w:tr>
+      <w:tr>
+        <w:tblPrEx>
+          <w:tblBorders>
+            <w:top w:val="single" w:color="auto" w:sz="4" w:space="0"/>
+            <w:left w:val="single" w:color="auto" w:sz="4" w:space="0"/>
+            <w:bottom w:val="single" w:color="auto" w:sz="4" w:space="0"/>
+            <w:right w:val="single" w:color="auto" w:sz="4" w:space="0"/>
+            <w:insideH w:val="single" w:color="auto" w:sz="4" w:space="0"/>
+            <w:insideV w:val="single" w:color="auto" w:sz="4" w:space="0"/>
+          </w:tblBorders>
+        </w:tblPrEx>
+        <w:tc>
+          <w:tcPr>
+            <w:tcW w:w="2840" w:type="dxa"/>
+          </w:tcPr>
+          <w:p>
+            <w:pPr>
+              <w:numPr>
+                <w:numId w:val="0"/>
+              </w:numPr>
+              <w:jc w:val="left"/>
+              <w:rPr>
+                <w:rFonts w:hint="default" w:ascii="Times New Roman" w:hAnsi="Times New Roman"/>
+                <w:sz w:val="24"/>
+                <w:szCs w:val="24"/>
+                <w:vertAlign w:val="baseline"/>
+                <w:lang w:val="id-ID"/>
+              </w:rPr>
+            </w:pPr>
+            <w:r>
+              <w:rPr>
+                <w:rFonts w:hint="default" w:ascii="Times New Roman" w:hAnsi="Times New Roman"/>
+                <w:sz w:val="24"/>
+                <w:szCs w:val="24"/>
+                <w:vertAlign w:val="baseline"/>
+                <w:lang w:val="id-ID"/>
+              </w:rPr>
+              <w:t>Kelola akun pengguna</w:t>
+            </w:r>
+          </w:p>
+        </w:tc>
+        <w:tc>
+          <w:tcPr>
+            <w:tcW w:w="2841" w:type="dxa"/>
+          </w:tcPr>
+          <w:p>
+            <w:pPr>
+              <w:numPr>
+                <w:numId w:val="0"/>
+              </w:numPr>
+              <w:jc w:val="left"/>
+              <w:rPr>
+                <w:rFonts w:hint="default" w:ascii="Times New Roman" w:hAnsi="Times New Roman"/>
+                <w:sz w:val="24"/>
+                <w:szCs w:val="24"/>
+                <w:vertAlign w:val="baseline"/>
+                <w:lang w:val="id-ID"/>
+              </w:rPr>
+            </w:pPr>
+            <w:r>
+              <w:rPr>
+                <w:rFonts w:hint="default" w:ascii="Times New Roman" w:hAnsi="Times New Roman"/>
+                <w:sz w:val="24"/>
+                <w:szCs w:val="24"/>
+                <w:vertAlign w:val="baseline"/>
+                <w:lang w:val="id-ID"/>
+              </w:rPr>
+              <w:t>Lihat daftar aset</w:t>
+            </w:r>
+          </w:p>
+        </w:tc>
+        <w:tc>
+          <w:tcPr>
+            <w:tcW w:w="2841" w:type="dxa"/>
+          </w:tcPr>
+          <w:p>
+            <w:pPr>
+              <w:numPr>
+                <w:numId w:val="0"/>
+              </w:numPr>
+              <w:jc w:val="left"/>
+              <w:rPr>
+                <w:rFonts w:hint="default" w:ascii="Times New Roman" w:hAnsi="Times New Roman"/>
+                <w:sz w:val="24"/>
+                <w:szCs w:val="24"/>
+                <w:vertAlign w:val="baseline"/>
+                <w:lang w:val="id-ID"/>
+              </w:rPr>
+            </w:pPr>
+            <w:r>
+              <w:rPr>
+                <w:rFonts w:hint="default" w:ascii="Times New Roman" w:hAnsi="Times New Roman"/>
+                <w:sz w:val="24"/>
+                <w:szCs w:val="24"/>
+                <w:vertAlign w:val="baseline"/>
+                <w:lang w:val="id-ID"/>
+              </w:rPr>
+              <w:t>Lihat dashboard ringkasan aset</w:t>
+            </w:r>
+          </w:p>
+        </w:tc>
+      </w:tr>
+      <w:tr>
+        <w:tblPrEx>
+          <w:tblBorders>
+            <w:top w:val="single" w:color="auto" w:sz="4" w:space="0"/>
+            <w:left w:val="single" w:color="auto" w:sz="4" w:space="0"/>
+            <w:bottom w:val="single" w:color="auto" w:sz="4" w:space="0"/>
+            <w:right w:val="single" w:color="auto" w:sz="4" w:space="0"/>
+            <w:insideH w:val="single" w:color="auto" w:sz="4" w:space="0"/>
+            <w:insideV w:val="single" w:color="auto" w:sz="4" w:space="0"/>
+          </w:tblBorders>
+          <w:tblCellMar>
+            <w:left w:w="108" w:type="dxa"/>
+            <w:right w:w="108" w:type="dxa"/>
+          </w:tblCellMar>
+        </w:tblPrEx>
+        <w:tc>
+          <w:tcPr>
+            <w:tcW w:w="2840" w:type="dxa"/>
+          </w:tcPr>
+          <w:p>
+            <w:pPr>
+              <w:numPr>
+                <w:numId w:val="0"/>
+              </w:numPr>
+              <w:jc w:val="left"/>
+              <w:rPr>
+                <w:rFonts w:hint="default" w:ascii="Times New Roman" w:hAnsi="Times New Roman"/>
+                <w:sz w:val="24"/>
+                <w:szCs w:val="24"/>
+                <w:vertAlign w:val="baseline"/>
+                <w:lang w:val="id-ID"/>
+              </w:rPr>
+            </w:pPr>
+            <w:r>
+              <w:rPr>
+                <w:rFonts w:hint="default" w:ascii="Times New Roman" w:hAnsi="Times New Roman"/>
+                <w:sz w:val="24"/>
+                <w:szCs w:val="24"/>
+                <w:vertAlign w:val="baseline"/>
+                <w:lang w:val="id-ID"/>
+              </w:rPr>
+              <w:t>Kelola data aset</w:t>
+            </w:r>
+          </w:p>
+        </w:tc>
+        <w:tc>
+          <w:tcPr>
+            <w:tcW w:w="2841" w:type="dxa"/>
+          </w:tcPr>
+          <w:p>
+            <w:pPr>
+              <w:numPr>
+                <w:numId w:val="0"/>
+              </w:numPr>
+              <w:jc w:val="left"/>
+              <w:rPr>
+                <w:rFonts w:hint="default" w:ascii="Times New Roman" w:hAnsi="Times New Roman"/>
+                <w:sz w:val="24"/>
+                <w:szCs w:val="24"/>
+                <w:vertAlign w:val="baseline"/>
+                <w:lang w:val="id-ID"/>
+              </w:rPr>
+            </w:pPr>
+            <w:r>
+              <w:rPr>
+                <w:rFonts w:hint="default" w:ascii="Times New Roman" w:hAnsi="Times New Roman"/>
+                <w:sz w:val="24"/>
+                <w:szCs w:val="24"/>
+                <w:vertAlign w:val="baseline"/>
+                <w:lang w:val="id-ID"/>
+              </w:rPr>
+              <w:t>Ajukan Peminjaman aset</w:t>
+            </w:r>
+          </w:p>
+        </w:tc>
+        <w:tc>
+          <w:tcPr>
+            <w:tcW w:w="2841" w:type="dxa"/>
+          </w:tcPr>
+          <w:p>
+            <w:pPr>
+              <w:numPr>
+                <w:numId w:val="0"/>
+              </w:numPr>
+              <w:jc w:val="left"/>
+              <w:rPr>
+                <w:rFonts w:hint="default" w:ascii="Times New Roman" w:hAnsi="Times New Roman"/>
+                <w:sz w:val="24"/>
+                <w:szCs w:val="24"/>
+                <w:vertAlign w:val="baseline"/>
+                <w:lang w:val="id-ID"/>
+              </w:rPr>
+            </w:pPr>
+            <w:r>
+              <w:rPr>
+                <w:rFonts w:hint="default" w:ascii="Times New Roman" w:hAnsi="Times New Roman"/>
+                <w:sz w:val="24"/>
+                <w:szCs w:val="24"/>
+                <w:vertAlign w:val="baseline"/>
+                <w:lang w:val="id-ID"/>
+              </w:rPr>
+              <w:t>Lihat Laporan dan statistik aset</w:t>
+            </w:r>
+          </w:p>
+        </w:tc>
+      </w:tr>
+      <w:tr>
+        <w:tblPrEx>
+          <w:tblBorders>
+            <w:top w:val="single" w:color="auto" w:sz="4" w:space="0"/>
+            <w:left w:val="single" w:color="auto" w:sz="4" w:space="0"/>
+            <w:bottom w:val="single" w:color="auto" w:sz="4" w:space="0"/>
+            <w:right w:val="single" w:color="auto" w:sz="4" w:space="0"/>
+            <w:insideH w:val="single" w:color="auto" w:sz="4" w:space="0"/>
+            <w:insideV w:val="single" w:color="auto" w:sz="4" w:space="0"/>
+          </w:tblBorders>
+          <w:tblCellMar>
+            <w:left w:w="108" w:type="dxa"/>
+            <w:right w:w="108" w:type="dxa"/>
+          </w:tblCellMar>
+        </w:tblPrEx>
+        <w:tc>
+          <w:tcPr>
+            <w:tcW w:w="2840" w:type="dxa"/>
+          </w:tcPr>
+          <w:p>
+            <w:pPr>
+              <w:numPr>
+                <w:numId w:val="0"/>
+              </w:numPr>
+              <w:jc w:val="left"/>
+              <w:rPr>
+                <w:rFonts w:hint="default" w:ascii="Times New Roman" w:hAnsi="Times New Roman"/>
+                <w:sz w:val="24"/>
+                <w:szCs w:val="24"/>
+                <w:vertAlign w:val="baseline"/>
+                <w:lang w:val="id-ID"/>
+              </w:rPr>
+            </w:pPr>
+            <w:r>
+              <w:rPr>
+                <w:rFonts w:hint="default" w:ascii="Times New Roman" w:hAnsi="Times New Roman"/>
+                <w:sz w:val="24"/>
+                <w:szCs w:val="24"/>
+                <w:vertAlign w:val="baseline"/>
+                <w:lang w:val="id-ID"/>
+              </w:rPr>
+              <w:t>Catat peminjaman aset</w:t>
+            </w:r>
+          </w:p>
+        </w:tc>
+        <w:tc>
+          <w:tcPr>
+            <w:tcW w:w="2841" w:type="dxa"/>
+          </w:tcPr>
+          <w:p>
+            <w:pPr>
+              <w:numPr>
+                <w:numId w:val="0"/>
+              </w:numPr>
+              <w:jc w:val="left"/>
+              <w:rPr>
+                <w:rFonts w:hint="default" w:ascii="Times New Roman" w:hAnsi="Times New Roman"/>
+                <w:sz w:val="24"/>
+                <w:szCs w:val="24"/>
+                <w:vertAlign w:val="baseline"/>
+                <w:lang w:val="id-ID"/>
+              </w:rPr>
+            </w:pPr>
+            <w:r>
+              <w:rPr>
+                <w:rFonts w:hint="default" w:ascii="Times New Roman" w:hAnsi="Times New Roman"/>
+                <w:sz w:val="24"/>
+                <w:szCs w:val="24"/>
+                <w:vertAlign w:val="baseline"/>
+                <w:lang w:val="id-ID"/>
+              </w:rPr>
+              <w:t>Lihat riwayat peminjaman</w:t>
+            </w:r>
+          </w:p>
+        </w:tc>
+        <w:tc>
+          <w:tcPr>
+            <w:tcW w:w="2841" w:type="dxa"/>
+          </w:tcPr>
+          <w:p>
+            <w:pPr>
+              <w:numPr>
+                <w:numId w:val="0"/>
+              </w:numPr>
+              <w:jc w:val="left"/>
+              <w:rPr>
+                <w:rFonts w:hint="default" w:ascii="Times New Roman" w:hAnsi="Times New Roman"/>
+                <w:sz w:val="24"/>
+                <w:szCs w:val="24"/>
+                <w:vertAlign w:val="baseline"/>
+                <w:lang w:val="id-ID"/>
+              </w:rPr>
+            </w:pPr>
+            <w:r>
+              <w:rPr>
+                <w:rFonts w:hint="default" w:ascii="Times New Roman" w:hAnsi="Times New Roman"/>
+                <w:sz w:val="24"/>
+                <w:szCs w:val="24"/>
+                <w:vertAlign w:val="baseline"/>
+                <w:lang w:val="id-ID"/>
+              </w:rPr>
+              <w:t>Lihat laporan Perawatan aset</w:t>
+            </w:r>
+          </w:p>
+        </w:tc>
+      </w:tr>
+      <w:tr>
+        <w:tblPrEx>
+          <w:tblBorders>
+            <w:top w:val="single" w:color="auto" w:sz="4" w:space="0"/>
+            <w:left w:val="single" w:color="auto" w:sz="4" w:space="0"/>
+            <w:bottom w:val="single" w:color="auto" w:sz="4" w:space="0"/>
+            <w:right w:val="single" w:color="auto" w:sz="4" w:space="0"/>
+            <w:insideH w:val="single" w:color="auto" w:sz="4" w:space="0"/>
+            <w:insideV w:val="single" w:color="auto" w:sz="4" w:space="0"/>
+          </w:tblBorders>
+          <w:tblCellMar>
+            <w:left w:w="108" w:type="dxa"/>
+            <w:right w:w="108" w:type="dxa"/>
+          </w:tblCellMar>
+        </w:tblPrEx>
+        <w:tc>
+          <w:tcPr>
+            <w:tcW w:w="2840" w:type="dxa"/>
+          </w:tcPr>
+          <w:p>
+            <w:pPr>
+              <w:numPr>
+                <w:numId w:val="0"/>
+              </w:numPr>
+              <w:jc w:val="left"/>
+              <w:rPr>
+                <w:rFonts w:hint="default" w:ascii="Times New Roman" w:hAnsi="Times New Roman"/>
+                <w:sz w:val="24"/>
+                <w:szCs w:val="24"/>
+                <w:vertAlign w:val="baseline"/>
+                <w:lang w:val="id-ID"/>
+              </w:rPr>
+            </w:pPr>
+            <w:r>
+              <w:rPr>
+                <w:rFonts w:hint="default" w:ascii="Times New Roman" w:hAnsi="Times New Roman"/>
+                <w:sz w:val="24"/>
+                <w:szCs w:val="24"/>
+                <w:vertAlign w:val="baseline"/>
+                <w:lang w:val="id-ID"/>
+              </w:rPr>
+              <w:t>Catat pengembalian aset</w:t>
+            </w:r>
+          </w:p>
+        </w:tc>
+        <w:tc>
+          <w:tcPr>
+            <w:tcW w:w="2841" w:type="dxa"/>
+          </w:tcPr>
+          <w:p>
+            <w:pPr>
+              <w:numPr>
+                <w:numId w:val="0"/>
+              </w:numPr>
+              <w:jc w:val="left"/>
+              <w:rPr>
+                <w:rFonts w:hint="default" w:ascii="Times New Roman" w:hAnsi="Times New Roman"/>
+                <w:sz w:val="24"/>
+                <w:szCs w:val="24"/>
+                <w:vertAlign w:val="baseline"/>
+                <w:lang w:val="id-ID"/>
+              </w:rPr>
+            </w:pPr>
+            <w:r>
+              <w:rPr>
+                <w:rFonts w:hint="default" w:ascii="Times New Roman" w:hAnsi="Times New Roman"/>
+                <w:sz w:val="24"/>
+                <w:szCs w:val="24"/>
+                <w:vertAlign w:val="baseline"/>
+                <w:lang w:val="id-ID"/>
+              </w:rPr>
+              <w:t>Laporan kerusakan aset</w:t>
+            </w:r>
+          </w:p>
+        </w:tc>
+        <w:tc>
+          <w:tcPr>
+            <w:tcW w:w="2841" w:type="dxa"/>
+          </w:tcPr>
+          <w:p>
+            <w:pPr>
+              <w:numPr>
+                <w:numId w:val="0"/>
+              </w:numPr>
+              <w:jc w:val="left"/>
+              <w:rPr>
+                <w:rFonts w:hint="default" w:ascii="Times New Roman" w:hAnsi="Times New Roman"/>
+                <w:sz w:val="24"/>
+                <w:szCs w:val="24"/>
+                <w:vertAlign w:val="baseline"/>
+                <w:lang w:val="id-ID"/>
+              </w:rPr>
+            </w:pPr>
+          </w:p>
+        </w:tc>
+      </w:tr>
+      <w:tr>
+        <w:tblPrEx>
+          <w:tblBorders>
+            <w:top w:val="single" w:color="auto" w:sz="4" w:space="0"/>
+            <w:left w:val="single" w:color="auto" w:sz="4" w:space="0"/>
+            <w:bottom w:val="single" w:color="auto" w:sz="4" w:space="0"/>
+            <w:right w:val="single" w:color="auto" w:sz="4" w:space="0"/>
+            <w:insideH w:val="single" w:color="auto" w:sz="4" w:space="0"/>
+            <w:insideV w:val="single" w:color="auto" w:sz="4" w:space="0"/>
+          </w:tblBorders>
+        </w:tblPrEx>
+        <w:tc>
+          <w:tcPr>
+            <w:tcW w:w="2840" w:type="dxa"/>
+          </w:tcPr>
+          <w:p>
+            <w:pPr>
+              <w:numPr>
+                <w:numId w:val="0"/>
+              </w:numPr>
+              <w:jc w:val="left"/>
+              <w:rPr>
+                <w:rFonts w:hint="default" w:ascii="Times New Roman" w:hAnsi="Times New Roman"/>
+                <w:sz w:val="24"/>
+                <w:szCs w:val="24"/>
+                <w:vertAlign w:val="baseline"/>
+                <w:lang w:val="id-ID"/>
+              </w:rPr>
+            </w:pPr>
+            <w:r>
+              <w:rPr>
+                <w:rFonts w:hint="default" w:ascii="Times New Roman" w:hAnsi="Times New Roman"/>
+                <w:sz w:val="24"/>
+                <w:szCs w:val="24"/>
+                <w:vertAlign w:val="baseline"/>
+                <w:lang w:val="id-ID"/>
+              </w:rPr>
+              <w:t>Lihat laporan aset</w:t>
+            </w:r>
+          </w:p>
+        </w:tc>
+        <w:tc>
+          <w:tcPr>
+            <w:tcW w:w="2841" w:type="dxa"/>
+          </w:tcPr>
+          <w:p>
+            <w:pPr>
+              <w:numPr>
+                <w:numId w:val="0"/>
+              </w:numPr>
+              <w:jc w:val="left"/>
+              <w:rPr>
+                <w:rFonts w:hint="default" w:ascii="Times New Roman" w:hAnsi="Times New Roman"/>
+                <w:sz w:val="24"/>
+                <w:szCs w:val="24"/>
+                <w:vertAlign w:val="baseline"/>
+                <w:lang w:val="id-ID"/>
+              </w:rPr>
+            </w:pPr>
+          </w:p>
+        </w:tc>
+        <w:tc>
+          <w:tcPr>
+            <w:tcW w:w="2841" w:type="dxa"/>
+          </w:tcPr>
+          <w:p>
+            <w:pPr>
+              <w:numPr>
+                <w:numId w:val="0"/>
+              </w:numPr>
+              <w:jc w:val="left"/>
+              <w:rPr>
+                <w:rFonts w:hint="default" w:ascii="Times New Roman" w:hAnsi="Times New Roman"/>
+                <w:sz w:val="24"/>
+                <w:szCs w:val="24"/>
+                <w:vertAlign w:val="baseline"/>
+                <w:lang w:val="id-ID"/>
+              </w:rPr>
+            </w:pPr>
+          </w:p>
+        </w:tc>
+      </w:tr>
+      <w:tr>
+        <w:tblPrEx>
+          <w:tblBorders>
+            <w:top w:val="single" w:color="auto" w:sz="4" w:space="0"/>
+            <w:left w:val="single" w:color="auto" w:sz="4" w:space="0"/>
+            <w:bottom w:val="single" w:color="auto" w:sz="4" w:space="0"/>
+            <w:right w:val="single" w:color="auto" w:sz="4" w:space="0"/>
+            <w:insideH w:val="single" w:color="auto" w:sz="4" w:space="0"/>
+            <w:insideV w:val="single" w:color="auto" w:sz="4" w:space="0"/>
+          </w:tblBorders>
+          <w:tblCellMar>
+            <w:left w:w="108" w:type="dxa"/>
+            <w:right w:w="108" w:type="dxa"/>
+          </w:tblCellMar>
+        </w:tblPrEx>
+        <w:tc>
+          <w:tcPr>
+            <w:tcW w:w="2840" w:type="dxa"/>
+          </w:tcPr>
+          <w:p>
+            <w:pPr>
+              <w:numPr>
+                <w:numId w:val="0"/>
+              </w:numPr>
+              <w:jc w:val="left"/>
+              <w:rPr>
+                <w:rFonts w:hint="default" w:ascii="Times New Roman" w:hAnsi="Times New Roman"/>
+                <w:sz w:val="24"/>
+                <w:szCs w:val="24"/>
+                <w:vertAlign w:val="baseline"/>
+                <w:lang w:val="id-ID"/>
+              </w:rPr>
+            </w:pPr>
+            <w:r>
+              <w:rPr>
+                <w:rFonts w:hint="default" w:ascii="Times New Roman" w:hAnsi="Times New Roman"/>
+                <w:sz w:val="24"/>
+                <w:szCs w:val="24"/>
+                <w:vertAlign w:val="baseline"/>
+                <w:lang w:val="id-ID"/>
+              </w:rPr>
+              <w:t>Menjadwalkan perawatan aset</w:t>
+            </w:r>
+          </w:p>
+        </w:tc>
+        <w:tc>
+          <w:tcPr>
+            <w:tcW w:w="2841" w:type="dxa"/>
+          </w:tcPr>
+          <w:p>
+            <w:pPr>
+              <w:numPr>
+                <w:numId w:val="0"/>
+              </w:numPr>
+              <w:jc w:val="left"/>
+              <w:rPr>
+                <w:rFonts w:hint="default" w:ascii="Times New Roman" w:hAnsi="Times New Roman"/>
+                <w:sz w:val="24"/>
+                <w:szCs w:val="24"/>
+                <w:vertAlign w:val="baseline"/>
+                <w:lang w:val="id-ID"/>
+              </w:rPr>
+            </w:pPr>
+          </w:p>
+        </w:tc>
+        <w:tc>
+          <w:tcPr>
+            <w:tcW w:w="2841" w:type="dxa"/>
+          </w:tcPr>
+          <w:p>
+            <w:pPr>
+              <w:numPr>
+                <w:numId w:val="0"/>
+              </w:numPr>
+              <w:jc w:val="left"/>
+              <w:rPr>
+                <w:rFonts w:hint="default" w:ascii="Times New Roman" w:hAnsi="Times New Roman"/>
+                <w:sz w:val="24"/>
+                <w:szCs w:val="24"/>
+                <w:vertAlign w:val="baseline"/>
+                <w:lang w:val="id-ID"/>
+              </w:rPr>
+            </w:pPr>
+          </w:p>
+        </w:tc>
+      </w:tr>
+      <w:tr>
+        <w:tblPrEx>
+          <w:tblBorders>
+            <w:top w:val="single" w:color="auto" w:sz="4" w:space="0"/>
+            <w:left w:val="single" w:color="auto" w:sz="4" w:space="0"/>
+            <w:bottom w:val="single" w:color="auto" w:sz="4" w:space="0"/>
+            <w:right w:val="single" w:color="auto" w:sz="4" w:space="0"/>
+            <w:insideH w:val="single" w:color="auto" w:sz="4" w:space="0"/>
+            <w:insideV w:val="single" w:color="auto" w:sz="4" w:space="0"/>
+          </w:tblBorders>
+        </w:tblPrEx>
+        <w:tc>
+          <w:tcPr>
+            <w:tcW w:w="2840" w:type="dxa"/>
+          </w:tcPr>
+          <w:p>
+            <w:pPr>
+              <w:numPr>
+                <w:numId w:val="0"/>
+              </w:numPr>
+              <w:jc w:val="left"/>
+              <w:rPr>
+                <w:rFonts w:hint="default" w:ascii="Times New Roman" w:hAnsi="Times New Roman"/>
+                <w:sz w:val="24"/>
+                <w:szCs w:val="24"/>
+                <w:vertAlign w:val="baseline"/>
+                <w:lang w:val="id-ID"/>
+              </w:rPr>
+            </w:pPr>
+            <w:r>
+              <w:rPr>
+                <w:rFonts w:hint="default" w:ascii="Times New Roman" w:hAnsi="Times New Roman"/>
+                <w:sz w:val="24"/>
+                <w:szCs w:val="24"/>
+                <w:vertAlign w:val="baseline"/>
+                <w:lang w:val="id-ID"/>
+              </w:rPr>
+              <w:t>Mencatat riwayat perawatan aset</w:t>
+            </w:r>
+          </w:p>
+        </w:tc>
+        <w:tc>
+          <w:tcPr>
+            <w:tcW w:w="2841" w:type="dxa"/>
+          </w:tcPr>
+          <w:p>
+            <w:pPr>
+              <w:numPr>
+                <w:numId w:val="0"/>
+              </w:numPr>
+              <w:jc w:val="left"/>
+              <w:rPr>
+                <w:rFonts w:hint="default" w:ascii="Times New Roman" w:hAnsi="Times New Roman"/>
+                <w:sz w:val="24"/>
+                <w:szCs w:val="24"/>
+                <w:vertAlign w:val="baseline"/>
+                <w:lang w:val="id-ID"/>
+              </w:rPr>
+            </w:pPr>
+          </w:p>
+        </w:tc>
+        <w:tc>
+          <w:tcPr>
+            <w:tcW w:w="2841" w:type="dxa"/>
+          </w:tcPr>
+          <w:p>
+            <w:pPr>
+              <w:numPr>
+                <w:numId w:val="0"/>
+              </w:numPr>
+              <w:jc w:val="left"/>
+              <w:rPr>
+                <w:rFonts w:hint="default" w:ascii="Times New Roman" w:hAnsi="Times New Roman"/>
+                <w:sz w:val="24"/>
+                <w:szCs w:val="24"/>
+                <w:vertAlign w:val="baseline"/>
+                <w:lang w:val="id-ID"/>
+              </w:rPr>
+            </w:pPr>
+          </w:p>
+        </w:tc>
+      </w:tr>
+    </w:tbl>
+    <w:p>
+      <w:pPr>
+        <w:numPr>
+          <w:numId w:val="0"/>
+        </w:numPr>
+        <w:jc w:val="left"/>
+        <w:rPr>
+          <w:rFonts w:hint="default" w:ascii="Times New Roman" w:hAnsi="Times New Roman"/>
+          <w:sz w:val="28"/>
+          <w:szCs w:val="28"/>
+          <w:lang w:val="id-ID"/>
+        </w:rPr>
+      </w:pPr>
+    </w:p>
+    <w:p>
+      <w:pPr>
+        <w:numPr>
+          <w:ilvl w:val="0"/>
+          <w:numId w:val="4"/>
+        </w:numPr>
+        <w:ind w:left="0" w:leftChars="0" w:firstLine="0" w:firstLineChars="0"/>
+        <w:jc w:val="left"/>
+        <w:rPr>
+          <w:rFonts w:hint="default" w:ascii="Times New Roman" w:hAnsi="Times New Roman"/>
+          <w:sz w:val="28"/>
+          <w:szCs w:val="28"/>
+          <w:lang w:val="id-ID"/>
+        </w:rPr>
+      </w:pPr>
+      <w:r>
+        <w:rPr>
+          <w:sz w:val="28"/>
+        </w:rPr>
+        <mc:AlternateContent>
+          <mc:Choice Requires="wps">
+            <w:drawing>
+              <wp:anchor distT="0" distB="0" distL="114300" distR="114300" simplePos="0" relativeHeight="251659264" behindDoc="0" locked="0" layoutInCell="1" allowOverlap="1">
+                <wp:simplePos x="0" y="0"/>
+                <wp:positionH relativeFrom="column">
+                  <wp:posOffset>-59690</wp:posOffset>
+                </wp:positionH>
+                <wp:positionV relativeFrom="paragraph">
+                  <wp:posOffset>350520</wp:posOffset>
+                </wp:positionV>
+                <wp:extent cx="5427345" cy="4131945"/>
+                <wp:effectExtent l="0" t="0" r="13335" b="13335"/>
+                <wp:wrapNone/>
+                <wp:docPr id="1" name="Text Box 1"/>
+                <wp:cNvGraphicFramePr/>
+                <a:graphic xmlns:a="http://schemas.openxmlformats.org/drawingml/2006/main">
+                  <a:graphicData uri="http://schemas.microsoft.com/office/word/2010/wordprocessingShape">
+                    <wps:wsp>
+                      <wps:cNvSpPr txBox="1"/>
+                      <wps:spPr>
+                        <a:xfrm>
+                          <a:off x="1083310" y="4628515"/>
+                          <a:ext cx="5427345" cy="4131945"/>
+                        </a:xfrm>
+                        <a:prstGeom prst="rect">
+                          <a:avLst/>
+                        </a:prstGeom>
+                        <a:noFill/>
+                        <a:ln w="6350">
+                          <a:noFill/>
+                        </a:ln>
+                        <a:extLst>
+                          <a:ext uri="{909E8E84-426E-40DD-AFC4-6F175D3DCCD1}">
+                            <a14:hiddenFill xmlns:a14="http://schemas.microsoft.com/office/drawing/2010/main">
+                              <a:solidFill>
+                                <a:schemeClr val="lt1"/>
+                              </a:solidFill>
+                            </a14:hiddenFill>
+                          </a:ext>
+                        </a:extLst>
+                      </wps:spPr>
+                      <wps:style>
+                        <a:lnRef idx="0">
+                          <a:schemeClr val="accent1"/>
+                        </a:lnRef>
+                        <a:fillRef idx="0">
+                          <a:schemeClr val="accent1"/>
+                        </a:fillRef>
+                        <a:effectRef idx="0">
+                          <a:schemeClr val="accent1"/>
+                        </a:effectRef>
+                        <a:fontRef idx="minor">
+                          <a:schemeClr val="dk1"/>
+                        </a:fontRef>
+                      </wps:style>
+                      <wps:txbx>
+                        <w:txbxContent>
+                          <w:p>
+                            <w:pPr>
+                              <w:rPr>
+                                <w:rFonts w:hint="default"/>
+                                <w:lang w:val="id-ID"/>
+                              </w:rPr>
+                            </w:pPr>
+                            <w:r>
+                              <w:rPr>
+                                <w:rFonts w:hint="default"/>
+                                <w:lang w:val="id-ID"/>
+                              </w:rPr>
+                              <w:drawing>
+                                <wp:inline distT="0" distB="0" distL="114300" distR="114300">
+                                  <wp:extent cx="2924175" cy="3590925"/>
+                                  <wp:effectExtent l="0" t="0" r="1905" b="5715"/>
+                                  <wp:docPr id="2" name="Picture 2" descr="usecaseDiagramSiamka.drawio"/>
+                                  <wp:cNvGraphicFramePr>
+                                    <a:graphicFrameLocks xmlns:a="http://schemas.openxmlformats.org/drawingml/2006/main" noChangeAspect="1"/>
+                                  </wp:cNvGraphicFramePr>
+                                  <a:graphic xmlns:a="http://schemas.openxmlformats.org/drawingml/2006/main">
+                                    <a:graphicData uri="http://schemas.openxmlformats.org/drawingml/2006/picture">
+                                      <pic:pic xmlns:pic="http://schemas.openxmlformats.org/drawingml/2006/picture">
+                                        <pic:nvPicPr>
+                                          <pic:cNvPr id="2" name="Picture 2" descr="usecaseDiagramSiamka.drawio"/>
+                                          <pic:cNvPicPr>
+                                            <a:picLocks noChangeAspect="1"/>
+                                          </pic:cNvPicPr>
+                                        </pic:nvPicPr>
+                                        <pic:blipFill>
+                                          <a:blip r:embed="rId4"/>
+                                          <a:stretch>
+                                            <a:fillRect/>
+                                          </a:stretch>
+                                        </pic:blipFill>
+                                        <pic:spPr>
+                                          <a:xfrm>
+                                            <a:off x="0" y="0"/>
+                                            <a:ext cx="2924175" cy="3590925"/>
+                                          </a:xfrm>
+                                          <a:prstGeom prst="rect">
+                                            <a:avLst/>
+                                          </a:prstGeom>
+                                        </pic:spPr>
+                                      </pic:pic>
+                                    </a:graphicData>
+                                  </a:graphic>
+                                </wp:inline>
+                              </w:drawing>
+                            </w:r>
+                          </w:p>
+                        </w:txbxContent>
+                      </wps:txbx>
+                      <wps:bodyPr rot="0" spcFirstLastPara="0" vertOverflow="overflow" horzOverflow="overflow" vert="horz" wrap="square" lIns="91440" tIns="45720" rIns="91440" bIns="45720" numCol="1" spcCol="0" rtlCol="0" fromWordArt="0" anchor="t" anchorCtr="0" forceAA="0" compatLnSpc="1">
+                        <a:noAutofit/>
+                      </wps:bodyPr>
+                    </wps:wsp>
+                  </a:graphicData>
+                </a:graphic>
+              </wp:anchor>
+            </w:drawing>
+          </mc:Choice>
+          <mc:Fallback>
+            <w:pict>
+              <v:shape id="_x0000_s1026" o:spid="_x0000_s1026" o:spt="202" type="#_x0000_t202" style="position:absolute;left:0pt;margin-left:-4.7pt;margin-top:27.6pt;height:325.35pt;width:427.35pt;z-index:251659264;mso-width-relative:page;mso-height-relative:page;" filled="f" stroked="f" coordsize="21600,21600" o:gfxdata="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">
+                <v:fill on="f" focussize="0,0"/>
+                <v:stroke on="f" weight="0.5pt"/>
+                <v:imagedata o:title=""/>
+                <o:lock v:ext="edit" aspectratio="f"/>
+                <v:textbox>
+                  <w:txbxContent>
+                    <w:p>
+                      <w:pPr>
+                        <w:rPr>
+                          <w:rFonts w:hint="default"/>
+                          <w:lang w:val="id-ID"/>
+                        </w:rPr>
+                      </w:pPr>
+                      <w:r>
+                        <w:rPr>
+                          <w:rFonts w:hint="default"/>
+                          <w:lang w:val="id-ID"/>
+                        </w:rPr>
+                        <w:drawing>
+                          <wp:inline distT="0" distB="0" distL="114300" distR="114300">
+                            <wp:extent cx="2924175" cy="3590925"/>
+                            <wp:effectExtent l="0" t="0" r="1905" b="5715"/>
+                            <wp:docPr id="2" name="Picture 2" descr="usecaseDiagramSiamka.drawio"/>
+                            <wp:cNvGraphicFramePr>
+                              <a:graphicFrameLocks xmlns:a="http://schemas.openxmlformats.org/drawingml/2006/main" noChangeAspect="1"/>
+                            </wp:cNvGraphicFramePr>
+                            <a:graphic xmlns:a="http://schemas.openxmlformats.org/drawingml/2006/main">
+                              <a:graphicData uri="http://schemas.openxmlformats.org/drawingml/2006/picture">
+                                <pic:pic xmlns:pic="http://schemas.openxmlformats.org/drawingml/2006/picture">
+                                  <pic:nvPicPr>
+                                    <pic:cNvPr id="2" name="Picture 2" descr="usecaseDiagramSiamka.drawio"/>
+                                    <pic:cNvPicPr>
+                                      <a:picLocks noChangeAspect="1"/>
+                                    </pic:cNvPicPr>
+                                  </pic:nvPicPr>
+                                  <pic:blipFill>
+                                    <a:blip r:embed="rId4"/>
+                                    <a:stretch>
+                                      <a:fillRect/>
+                                    </a:stretch>
+                                  </pic:blipFill>
+                                  <pic:spPr>
+                                    <a:xfrm>
+                                      <a:off x="0" y="0"/>
+                                      <a:ext cx="2924175" cy="3590925"/>
+                                    </a:xfrm>
+                                    <a:prstGeom prst="rect">
+                                      <a:avLst/>
+                                    </a:prstGeom>
+                                  </pic:spPr>
+                                </pic:pic>
+                              </a:graphicData>
+                            </a:graphic>
+                          </wp:inline>
+                        </w:drawing>
+                      </w:r>
+                    </w:p>
+                  </w:txbxContent>
+                </v:textbox>
+              </v:shape>
+            </w:pict>
+          </mc:Fallback>
+        </mc:AlternateContent>
+      </w:r>
+      <w:r>
+        <w:rPr>
+          <w:rFonts w:hint="default" w:ascii="Times New Roman" w:hAnsi="Times New Roman"/>
+          <w:sz w:val="28"/>
+          <w:szCs w:val="28"/>
+          <w:lang w:val="id-ID"/>
+        </w:rPr>
+        <w:t>Deskripsi Diagram</w:t>
       </w:r>
       <w:bookmarkStart w:id="0" w:name="_GoBack"/>
       <w:bookmarkEnd w:id="0"/>
-      <w:r>
-        <w:rPr>
-          <w:rFonts w:hint="default" w:ascii="Times New Roman" w:hAnsi="Times New Roman"/>
-          <w:sz w:val="28"/>
-          <w:szCs w:val="28"/>
-          <w:lang w:val="id-ID"/>
-        </w:rPr>
-        <w:t>sudah jelas</w:t>
-      </w:r>
     </w:p>
     <w:sectPr>
       <w:pgSz w:w="11906" w:h="16838"/>
@@ -2770,6 +4244,18 @@
     </w:lvl>
   </w:abstractNum>
   <w:abstractNum w:abstractNumId="2">
+    <w:nsid w:val="D9100525"/>
+    <w:multiLevelType w:val="singleLevel"/>
+    <w:tmpl w:val="D9100525"/>
+    <w:lvl w:ilvl="0" w:tentative="0">
+      <w:start w:val="1"/>
+      <w:numFmt w:val="decimal"/>
+      <w:suff w:val="space"/>
+      <w:lvlText w:val="%1."/>
+      <w:lvlJc w:val="left"/>
+    </w:lvl>
+  </w:abstractNum>
+  <w:abstractNum w:abstractNumId="3">
     <w:nsid w:val="E03242A2"/>
     <w:multiLevelType w:val="singleLevel"/>
     <w:tmpl w:val="E03242A2"/>
@@ -2796,6 +4282,9 @@
     <w:abstractNumId w:val="0"/>
   </w:num>
   <w:num w:numId="3">
+    <w:abstractNumId w:val="3"/>
+  </w:num>
+  <w:num w:numId="4">
     <w:abstractNumId w:val="2"/>
   </w:num>
 </w:numbering>
@@ -2915,7 +4404,7 @@
     <w:lsdException w:unhideWhenUsed="0" w:uiPriority="0" w:semiHidden="0" w:name="HTML Sample"/>
     <w:lsdException w:unhideWhenUsed="0" w:uiPriority="0" w:semiHidden="0" w:name="HTML Typewriter"/>
     <w:lsdException w:unhideWhenUsed="0" w:uiPriority="0" w:semiHidden="0" w:name="HTML Variable"/>
-    <w:lsdException w:unhideWhenUsed="0" w:uiPriority="0" w:name="Normal Table"/>
+    <w:lsdException w:qFormat="1" w:unhideWhenUsed="0" w:uiPriority="0" w:name="Normal Table"/>
     <w:lsdException w:unhideWhenUsed="0" w:uiPriority="0" w:semiHidden="0" w:name="annotation subject"/>
     <w:lsdException w:unhideWhenUsed="0" w:uiPriority="0" w:semiHidden="0" w:name="Table Simple 1"/>
     <w:lsdException w:unhideWhenUsed="0" w:uiPriority="0" w:semiHidden="0" w:name="Table Simple 2"/>
@@ -3099,6 +4588,7 @@
   <w:style w:type="table" w:default="1" w:styleId="4">
     <w:name w:val="Normal Table"/>
     <w:semiHidden/>
+    <w:qFormat/>
     <w:uiPriority w:val="0"/>
     <w:tblPr>
       <w:tblCellMar>
@@ -3412,4 +4902,21 @@
   </a:themeElements>
   <a:objectDefaults/>
 </a:theme>
+</file>
+
+<file path=customXml/item1.xml><?xml version="1.0" encoding="utf-8"?>
+<s:customData xmlns="http://www.wps.cn/officeDocument/2013/wpsCustomData" xmlns:s="http://www.wps.cn/officeDocument/2013/wpsCustomData">
+  <customSectProps/>
+  <customShpExts>
+    <customShpInfo spid="_x0000_s1026" textRotate="1"/>
+  </customShpExts>
+</s:customData>
+</file>
+
+<file path=customXml/itemProps1.xml><?xml version="1.0" encoding="utf-8"?>
+<ds:datastoreItem xmlns:ds="http://schemas.openxmlformats.org/officeDocument/2006/customXml" ds:itemID="{B1977F7D-205B-4081-913C-38D41E755F92}">
+  <ds:schemaRefs>
+    <ds:schemaRef ds:uri="http://www.wps.cn/officeDocument/2013/wpsCustomData"/>
+  </ds:schemaRefs>
+</ds:datastoreItem>
 </file>
</xml_diff>